<commit_message>
Create Mock-up screen for TinDog
</commit_message>
<xml_diff>
--- a/Questions/Bootstrap/Bootstrap.docx
+++ b/Questions/Bootstrap/Bootstrap.docx
@@ -118,6 +118,14 @@
         </w:rPr>
         <w:t>What are wireframes?</w:t>
       </w:r>
+      <w:r>
+        <w:rPr>
+          <w:rFonts w:ascii="Candara" w:hAnsi="Candara"/>
+          <w:sz w:val="28"/>
+          <w:szCs w:val="28"/>
+        </w:rPr>
+        <w:t xml:space="preserve"> And why we need wireframe?</w:t>
+      </w:r>
     </w:p>
     <w:p>
       <w:pPr>
@@ -354,6 +362,44 @@
         </w:rPr>
         <w:t>Wireframes are low fidelity representation of our design. This is meant to be done with a pencil, a piece of paper and it’s meant to be really quick. Essentially we will be want to settle on a design before we go ahead and implement it. That’s where wireframing is perfect for.</w:t>
       </w:r>
+    </w:p>
+    <w:p>
+      <w:pPr>
+        <w:pStyle w:val="ListParagraph"/>
+        <w:rPr>
+          <w:rFonts w:ascii="Candara" w:hAnsi="Candara"/>
+          <w:sz w:val="28"/>
+          <w:szCs w:val="28"/>
+        </w:rPr>
+      </w:pPr>
+      <w:r>
+        <w:rPr>
+          <w:rFonts w:ascii="Candara" w:hAnsi="Candara"/>
+          <w:sz w:val="28"/>
+          <w:szCs w:val="28"/>
+        </w:rPr>
+        <w:t xml:space="preserve">These wireframes can be expressed further by taking an example of building a house. If we started to build a house without a plan, there will be problems of the parts of the house that has problems, which will cost more time and money to fix. Therefore, its best </w:t>
+      </w:r>
+      <w:proofErr w:type="spellStart"/>
+      <w:r>
+        <w:rPr>
+          <w:rFonts w:ascii="Candara" w:hAnsi="Candara"/>
+          <w:sz w:val="28"/>
+          <w:szCs w:val="28"/>
+        </w:rPr>
+        <w:t>best</w:t>
+      </w:r>
+      <w:proofErr w:type="spellEnd"/>
+      <w:r>
+        <w:rPr>
+          <w:rFonts w:ascii="Candara" w:hAnsi="Candara"/>
+          <w:sz w:val="28"/>
+          <w:szCs w:val="28"/>
+        </w:rPr>
+        <w:t xml:space="preserve"> practice to have a wireframe.</w:t>
+      </w:r>
+      <w:bookmarkStart w:id="0" w:name="_GoBack"/>
+      <w:bookmarkEnd w:id="0"/>
     </w:p>
     <w:p>
       <w:pPr>
@@ -549,8 +595,6 @@
           <w:u w:val="single"/>
         </w:rPr>
       </w:pPr>
-      <w:bookmarkStart w:id="0" w:name="_GoBack"/>
-      <w:bookmarkEnd w:id="0"/>
     </w:p>
     <w:p>
       <w:pPr>
@@ -1504,6 +1548,7 @@
   <w:style w:type="character" w:default="1" w:styleId="DefaultParagraphFont">
     <w:name w:val="Default Paragraph Font"/>
     <w:uiPriority w:val="1"/>
+    <w:semiHidden/>
     <w:unhideWhenUsed/>
   </w:style>
   <w:style w:type="table" w:default="1" w:styleId="TableNormal">

</xml_diff>

<commit_message>
Add the bootstrap grid system
</commit_message>
<xml_diff>
--- a/Questions/Bootstrap/Bootstrap.docx
+++ b/Questions/Bootstrap/Bootstrap.docx
@@ -157,8 +157,6 @@
           <w:szCs w:val="28"/>
         </w:rPr>
       </w:pPr>
-      <w:bookmarkStart w:id="0" w:name="_GoBack"/>
-      <w:bookmarkEnd w:id="0"/>
     </w:p>
     <w:p>
       <w:pPr>
@@ -178,7 +176,7 @@
           <w:sz w:val="40"/>
           <w:szCs w:val="48"/>
         </w:rPr>
-        <w:t>Details</w:t>
+        <w:t>Notes</w:t>
       </w:r>
     </w:p>
     <w:p>
@@ -217,6 +215,48 @@
           <w:szCs w:val="28"/>
         </w:rPr>
         <w:t>your website can do, and the CSS is only for the style or the appearance of the website.</w:t>
+      </w:r>
+    </w:p>
+    <w:p>
+      <w:pPr>
+        <w:pStyle w:val="ListParagraph"/>
+        <w:numPr>
+          <w:ilvl w:val="0"/>
+          <w:numId w:val="6"/>
+        </w:numPr>
+        <w:rPr>
+          <w:rFonts w:ascii="Candara" w:hAnsi="Candara"/>
+          <w:sz w:val="28"/>
+          <w:szCs w:val="28"/>
+        </w:rPr>
+      </w:pPr>
+      <w:proofErr w:type="spellStart"/>
+      <w:r>
+        <w:rPr>
+          <w:rFonts w:ascii="Candara" w:hAnsi="Candara"/>
+          <w:sz w:val="28"/>
+          <w:szCs w:val="28"/>
+        </w:rPr>
+        <w:t>Divs</w:t>
+      </w:r>
+      <w:proofErr w:type="spellEnd"/>
+      <w:r>
+        <w:rPr>
+          <w:rFonts w:ascii="Candara" w:hAnsi="Candara"/>
+          <w:sz w:val="28"/>
+          <w:szCs w:val="28"/>
+        </w:rPr>
+        <w:t xml:space="preserve"> don’t appear if they don’t have content</w:t>
+      </w:r>
+      <w:bookmarkStart w:id="0" w:name="_GoBack"/>
+      <w:bookmarkEnd w:id="0"/>
+      <w:r>
+        <w:rPr>
+          <w:rFonts w:ascii="Candara" w:hAnsi="Candara"/>
+          <w:sz w:val="28"/>
+          <w:szCs w:val="28"/>
+        </w:rPr>
+        <w:t>.</w:t>
       </w:r>
     </w:p>
     <w:p>
@@ -571,7 +611,7 @@
           <w:sz w:val="28"/>
           <w:szCs w:val="28"/>
         </w:rPr>
-        <w:t xml:space="preserve"> almost like you've gone into the future, you've taken a screenshot of what it looks like while it's in action, and you've brought it back into the present to try </w:t>
+        <w:t xml:space="preserve"> almost like you've gone into the future, you've taken a screenshot of what it </w:t>
       </w:r>
       <w:r>
         <w:rPr>
@@ -580,7 +620,7 @@
           <w:szCs w:val="28"/>
         </w:rPr>
         <w:lastRenderedPageBreak/>
-        <w:t>and show people what it looks like. Now the great thing about mock-ups is that they are really pretty much what you see is what you're going to end up getting.</w:t>
+        <w:t>looks like while it's in action, and you've brought it back into the present to try and show people what it looks like. Now the great thing about mock-ups is that they are really pretty much what you see is what you're going to end up getting.</w:t>
       </w:r>
     </w:p>
     <w:p>

</xml_diff>